<commit_message>
Added the third and Fourth verse
</commit_message>
<xml_diff>
--- a/Doc2.docx
+++ b/Doc2.docx
@@ -12,12 +12,39 @@
         </w:rPr>
         <w:br/>
       </w:r>
-      <w:r>
-        <w:rPr>
-          <w:rFonts w:ascii="Arial" w:hAnsi="Arial" w:cs="Arial"/>
-          <w:color w:val="5E5B5B"/>
-          <w:sz w:val="27"/>
-          <w:szCs w:val="27"/>
+    </w:p>
+    <w:p>
+      <w:pPr>
+        <w:rPr>
+          <w:sz w:val="24"/>
+          <w:szCs w:val="24"/>
+        </w:rPr>
+      </w:pPr>
+      <w:r>
+        <w:rPr>
+          <w:rFonts w:ascii="Arial" w:hAnsi="Arial" w:cs="Arial"/>
+          <w:color w:val="5E5B5B"/>
+          <w:sz w:val="24"/>
+          <w:szCs w:val="24"/>
+          <w:shd w:val="clear" w:color="auto" w:fill="FFFFFF"/>
+        </w:rPr>
+        <w:t>God bless our homeland Ghana,</w:t>
+      </w:r>
+      <w:r>
+        <w:rPr>
+          <w:rFonts w:ascii="Arial" w:hAnsi="Arial" w:cs="Arial"/>
+          <w:color w:val="5E5B5B"/>
+          <w:sz w:val="24"/>
+          <w:szCs w:val="24"/>
+        </w:rPr>
+        <w:br/>
+      </w:r>
+      <w:r>
+        <w:rPr>
+          <w:rFonts w:ascii="Arial" w:hAnsi="Arial" w:cs="Arial"/>
+          <w:color w:val="5E5B5B"/>
+          <w:sz w:val="24"/>
+          <w:szCs w:val="24"/>
           <w:shd w:val="clear" w:color="auto" w:fill="FFFFFF"/>
         </w:rPr>
         <w:t>And make our nation great and strong,</w:t>
@@ -26,8 +53,8 @@
         <w:rPr>
           <w:rFonts w:ascii="Arial" w:hAnsi="Arial" w:cs="Arial"/>
           <w:color w:val="5E5B5B"/>
-          <w:sz w:val="27"/>
-          <w:szCs w:val="27"/>
+          <w:sz w:val="24"/>
+          <w:szCs w:val="24"/>
         </w:rPr>
         <w:br/>
       </w:r>
@@ -35,8 +62,8 @@
         <w:rPr>
           <w:rFonts w:ascii="Arial" w:hAnsi="Arial" w:cs="Arial"/>
           <w:color w:val="5E5B5B"/>
-          <w:sz w:val="27"/>
-          <w:szCs w:val="27"/>
+          <w:sz w:val="24"/>
+          <w:szCs w:val="24"/>
           <w:shd w:val="clear" w:color="auto" w:fill="FFFFFF"/>
         </w:rPr>
         <w:t xml:space="preserve">Bold to defend </w:t>
@@ -46,39 +73,19 @@
         <w:rPr>
           <w:rFonts w:ascii="Arial" w:hAnsi="Arial" w:cs="Arial"/>
           <w:color w:val="5E5B5B"/>
-          <w:sz w:val="27"/>
-          <w:szCs w:val="27"/>
-          <w:shd w:val="clear" w:color="auto" w:fill="FFFFFF"/>
-        </w:rPr>
-        <w:t>for</w:t>
-      </w:r>
-      <w:r>
-        <w:rPr>
-          <w:rFonts w:ascii="Arial" w:hAnsi="Arial" w:cs="Arial"/>
-          <w:color w:val="5E5B5B"/>
-          <w:sz w:val="27"/>
-          <w:szCs w:val="27"/>
-          <w:shd w:val="clear" w:color="auto" w:fill="FFFFFF"/>
-        </w:rPr>
-        <w:t xml:space="preserve"> </w:t>
-      </w:r>
-      <w:r>
-        <w:rPr>
-          <w:rFonts w:ascii="Arial" w:hAnsi="Arial" w:cs="Arial"/>
-          <w:color w:val="5E5B5B"/>
-          <w:sz w:val="27"/>
-          <w:szCs w:val="27"/>
-          <w:shd w:val="clear" w:color="auto" w:fill="FFFFFF"/>
-        </w:rPr>
-        <w:t>ever</w:t>
+          <w:sz w:val="24"/>
+          <w:szCs w:val="24"/>
+          <w:shd w:val="clear" w:color="auto" w:fill="FFFFFF"/>
+        </w:rPr>
+        <w:t>for ever</w:t>
       </w:r>
       <w:proofErr w:type="spellEnd"/>
       <w:r>
         <w:rPr>
           <w:rFonts w:ascii="Arial" w:hAnsi="Arial" w:cs="Arial"/>
           <w:color w:val="5E5B5B"/>
-          <w:sz w:val="27"/>
-          <w:szCs w:val="27"/>
+          <w:sz w:val="24"/>
+          <w:szCs w:val="24"/>
           <w:shd w:val="clear" w:color="auto" w:fill="FFFFFF"/>
         </w:rPr>
         <w:t>,</w:t>
@@ -87,8 +94,8 @@
         <w:rPr>
           <w:rFonts w:ascii="Arial" w:hAnsi="Arial" w:cs="Arial"/>
           <w:color w:val="5E5B5B"/>
-          <w:sz w:val="27"/>
-          <w:szCs w:val="27"/>
+          <w:sz w:val="24"/>
+          <w:szCs w:val="24"/>
         </w:rPr>
         <w:br/>
       </w:r>
@@ -96,8 +103,8 @@
         <w:rPr>
           <w:rFonts w:ascii="Arial" w:hAnsi="Arial" w:cs="Arial"/>
           <w:color w:val="5E5B5B"/>
-          <w:sz w:val="27"/>
-          <w:szCs w:val="27"/>
+          <w:sz w:val="24"/>
+          <w:szCs w:val="24"/>
           <w:shd w:val="clear" w:color="auto" w:fill="FFFFFF"/>
         </w:rPr>
         <w:t>The cause of Freedom and of Right.</w:t>
@@ -106,8 +113,8 @@
         <w:rPr>
           <w:rFonts w:ascii="Arial" w:hAnsi="Arial" w:cs="Arial"/>
           <w:color w:val="5E5B5B"/>
-          <w:sz w:val="27"/>
-          <w:szCs w:val="27"/>
+          <w:sz w:val="24"/>
+          <w:szCs w:val="24"/>
         </w:rPr>
         <w:br/>
       </w:r>
@@ -115,8 +122,8 @@
         <w:rPr>
           <w:rFonts w:ascii="Arial" w:hAnsi="Arial" w:cs="Arial"/>
           <w:color w:val="5E5B5B"/>
-          <w:sz w:val="27"/>
-          <w:szCs w:val="27"/>
+          <w:sz w:val="24"/>
+          <w:szCs w:val="24"/>
           <w:shd w:val="clear" w:color="auto" w:fill="FFFFFF"/>
         </w:rPr>
         <w:t>Fill our hearts with true humility</w:t>
@@ -125,8 +132,8 @@
         <w:rPr>
           <w:rFonts w:ascii="Arial" w:hAnsi="Arial" w:cs="Arial"/>
           <w:color w:val="5E5B5B"/>
-          <w:sz w:val="27"/>
-          <w:szCs w:val="27"/>
+          <w:sz w:val="24"/>
+          <w:szCs w:val="24"/>
         </w:rPr>
         <w:br/>
       </w:r>
@@ -134,8 +141,8 @@
         <w:rPr>
           <w:rFonts w:ascii="Arial" w:hAnsi="Arial" w:cs="Arial"/>
           <w:color w:val="5E5B5B"/>
-          <w:sz w:val="27"/>
-          <w:szCs w:val="27"/>
+          <w:sz w:val="24"/>
+          <w:szCs w:val="24"/>
           <w:shd w:val="clear" w:color="auto" w:fill="FFFFFF"/>
         </w:rPr>
         <w:t>Make us cherish fearless honesty,</w:t>
@@ -144,8 +151,8 @@
         <w:rPr>
           <w:rFonts w:ascii="Arial" w:hAnsi="Arial" w:cs="Arial"/>
           <w:color w:val="5E5B5B"/>
-          <w:sz w:val="27"/>
-          <w:szCs w:val="27"/>
+          <w:sz w:val="24"/>
+          <w:szCs w:val="24"/>
         </w:rPr>
         <w:br/>
       </w:r>
@@ -153,8 +160,8 @@
         <w:rPr>
           <w:rFonts w:ascii="Arial" w:hAnsi="Arial" w:cs="Arial"/>
           <w:color w:val="5E5B5B"/>
-          <w:sz w:val="27"/>
-          <w:szCs w:val="27"/>
+          <w:sz w:val="24"/>
+          <w:szCs w:val="24"/>
           <w:shd w:val="clear" w:color="auto" w:fill="FFFFFF"/>
         </w:rPr>
         <w:t>And help us to resist oppressor's rule</w:t>
@@ -163,8 +170,8 @@
         <w:rPr>
           <w:rFonts w:ascii="Arial" w:hAnsi="Arial" w:cs="Arial"/>
           <w:color w:val="5E5B5B"/>
-          <w:sz w:val="27"/>
-          <w:szCs w:val="27"/>
+          <w:sz w:val="24"/>
+          <w:szCs w:val="24"/>
         </w:rPr>
         <w:br/>
       </w:r>
@@ -172,8 +179,8 @@
         <w:rPr>
           <w:rFonts w:ascii="Arial" w:hAnsi="Arial" w:cs="Arial"/>
           <w:color w:val="5E5B5B"/>
-          <w:sz w:val="27"/>
-          <w:szCs w:val="27"/>
+          <w:sz w:val="24"/>
+          <w:szCs w:val="24"/>
           <w:shd w:val="clear" w:color="auto" w:fill="FFFFFF"/>
         </w:rPr>
         <w:t>With all our will and might for evermore.</w:t>

</xml_diff>

<commit_message>
Third and Fourth verse
</commit_message>
<xml_diff>
--- a/Doc2.docx
+++ b/Doc2.docx
@@ -203,8 +203,11 @@
     <w:p>
       <w:pPr>
         <w:rPr>
-          <w:sz w:val="24"/>
-          <w:szCs w:val="24"/>
+          <w:rFonts w:ascii="Montserrat" w:hAnsi="Montserrat"/>
+          <w:color w:val="5E5B5B"/>
+          <w:sz w:val="27"/>
+          <w:szCs w:val="27"/>
+          <w:shd w:val="clear" w:color="auto" w:fill="FFFFFF"/>
         </w:rPr>
       </w:pPr>
       <w:r>
@@ -370,7 +373,430 @@
           <w:szCs w:val="27"/>
           <w:shd w:val="clear" w:color="auto" w:fill="FFFFFF"/>
         </w:rPr>
-        <w:t>To serve thee, Ghana, now and evermore.</w:t>
+        <w:t xml:space="preserve">To serve thee, Ghana, now and </w:t>
+      </w:r>
+      <w:proofErr w:type="spellStart"/>
+      <w:r>
+        <w:rPr>
+          <w:rFonts w:ascii="Montserrat" w:hAnsi="Montserrat"/>
+          <w:color w:val="5E5B5B"/>
+          <w:sz w:val="27"/>
+          <w:szCs w:val="27"/>
+          <w:shd w:val="clear" w:color="auto" w:fill="FFFFFF"/>
+        </w:rPr>
+        <w:t>evermo</w:t>
+      </w:r>
+      <w:proofErr w:type="spellEnd"/>
+    </w:p>
+    <w:p>
+      <w:pPr>
+        <w:rPr>
+          <w:rFonts w:ascii="Montserrat" w:hAnsi="Montserrat"/>
+          <w:color w:val="5E5B5B"/>
+          <w:sz w:val="27"/>
+          <w:szCs w:val="27"/>
+          <w:shd w:val="clear" w:color="auto" w:fill="FFFFFF"/>
+        </w:rPr>
+      </w:pPr>
+    </w:p>
+    <w:p>
+      <w:pPr>
+        <w:rPr>
+          <w:sz w:val="24"/>
+          <w:szCs w:val="24"/>
+        </w:rPr>
+      </w:pPr>
+      <w:r>
+        <w:rPr>
+          <w:rFonts w:ascii="Montserrat" w:hAnsi="Montserrat"/>
+          <w:color w:val="5E5B5B"/>
+          <w:sz w:val="27"/>
+          <w:szCs w:val="27"/>
+          <w:shd w:val="clear" w:color="auto" w:fill="FFFFFF"/>
+        </w:rPr>
+        <w:t>Raise high the flag of Ghana</w:t>
+      </w:r>
+      <w:r>
+        <w:rPr>
+          <w:rFonts w:ascii="Montserrat" w:hAnsi="Montserrat"/>
+          <w:color w:val="5E5B5B"/>
+          <w:sz w:val="27"/>
+          <w:szCs w:val="27"/>
+        </w:rPr>
+        <w:br/>
+      </w:r>
+      <w:r>
+        <w:rPr>
+          <w:rFonts w:ascii="Montserrat" w:hAnsi="Montserrat"/>
+          <w:color w:val="5E5B5B"/>
+          <w:sz w:val="27"/>
+          <w:szCs w:val="27"/>
+          <w:shd w:val="clear" w:color="auto" w:fill="FFFFFF"/>
+        </w:rPr>
+        <w:t>And one with Africa advance;</w:t>
+      </w:r>
+      <w:r>
+        <w:rPr>
+          <w:rFonts w:ascii="Montserrat" w:hAnsi="Montserrat"/>
+          <w:color w:val="5E5B5B"/>
+          <w:sz w:val="27"/>
+          <w:szCs w:val="27"/>
+        </w:rPr>
+        <w:br/>
+      </w:r>
+      <w:r>
+        <w:rPr>
+          <w:rFonts w:ascii="Montserrat" w:hAnsi="Montserrat"/>
+          <w:color w:val="5E5B5B"/>
+          <w:sz w:val="27"/>
+          <w:szCs w:val="27"/>
+          <w:shd w:val="clear" w:color="auto" w:fill="FFFFFF"/>
+        </w:rPr>
+        <w:t xml:space="preserve">Black star of hope and </w:t>
+      </w:r>
+      <w:proofErr w:type="spellStart"/>
+      <w:r>
+        <w:rPr>
+          <w:rFonts w:ascii="Montserrat" w:hAnsi="Montserrat"/>
+          <w:color w:val="5E5B5B"/>
+          <w:sz w:val="27"/>
+          <w:szCs w:val="27"/>
+          <w:shd w:val="clear" w:color="auto" w:fill="FFFFFF"/>
+        </w:rPr>
+        <w:t>honour</w:t>
+      </w:r>
+      <w:proofErr w:type="spellEnd"/>
+      <w:r>
+        <w:rPr>
+          <w:rFonts w:ascii="Montserrat" w:hAnsi="Montserrat"/>
+          <w:color w:val="5E5B5B"/>
+          <w:sz w:val="27"/>
+          <w:szCs w:val="27"/>
+          <w:shd w:val="clear" w:color="auto" w:fill="FFFFFF"/>
+        </w:rPr>
+        <w:t>,</w:t>
+      </w:r>
+      <w:r>
+        <w:rPr>
+          <w:rFonts w:ascii="Montserrat" w:hAnsi="Montserrat"/>
+          <w:color w:val="5E5B5B"/>
+          <w:sz w:val="27"/>
+          <w:szCs w:val="27"/>
+        </w:rPr>
+        <w:br/>
+      </w:r>
+      <w:r>
+        <w:rPr>
+          <w:rFonts w:ascii="Montserrat" w:hAnsi="Montserrat"/>
+          <w:color w:val="5E5B5B"/>
+          <w:sz w:val="27"/>
+          <w:szCs w:val="27"/>
+          <w:shd w:val="clear" w:color="auto" w:fill="FFFFFF"/>
+        </w:rPr>
+        <w:t>To all who thirst for liberty;</w:t>
+      </w:r>
+      <w:r>
+        <w:rPr>
+          <w:rFonts w:ascii="Montserrat" w:hAnsi="Montserrat"/>
+          <w:color w:val="5E5B5B"/>
+          <w:sz w:val="27"/>
+          <w:szCs w:val="27"/>
+        </w:rPr>
+        <w:br/>
+      </w:r>
+      <w:r>
+        <w:rPr>
+          <w:rFonts w:ascii="Montserrat" w:hAnsi="Montserrat"/>
+          <w:color w:val="5E5B5B"/>
+          <w:sz w:val="27"/>
+          <w:szCs w:val="27"/>
+          <w:shd w:val="clear" w:color="auto" w:fill="FFFFFF"/>
+        </w:rPr>
+        <w:t>Where the banner of Ghana freely flies,</w:t>
+      </w:r>
+      <w:r>
+        <w:rPr>
+          <w:rFonts w:ascii="Montserrat" w:hAnsi="Montserrat"/>
+          <w:color w:val="5E5B5B"/>
+          <w:sz w:val="27"/>
+          <w:szCs w:val="27"/>
+        </w:rPr>
+        <w:br/>
+      </w:r>
+      <w:r>
+        <w:rPr>
+          <w:rFonts w:ascii="Montserrat" w:hAnsi="Montserrat"/>
+          <w:color w:val="5E5B5B"/>
+          <w:sz w:val="27"/>
+          <w:szCs w:val="27"/>
+          <w:shd w:val="clear" w:color="auto" w:fill="FFFFFF"/>
+        </w:rPr>
+        <w:t>May the way of freedom truly lie</w:t>
+      </w:r>
+      <w:r>
+        <w:rPr>
+          <w:rFonts w:ascii="Montserrat" w:hAnsi="Montserrat"/>
+          <w:color w:val="5E5B5B"/>
+          <w:sz w:val="27"/>
+          <w:szCs w:val="27"/>
+        </w:rPr>
+        <w:br/>
+      </w:r>
+      <w:r>
+        <w:rPr>
+          <w:rFonts w:ascii="Montserrat" w:hAnsi="Montserrat"/>
+          <w:color w:val="5E5B5B"/>
+          <w:sz w:val="27"/>
+          <w:szCs w:val="27"/>
+          <w:shd w:val="clear" w:color="auto" w:fill="FFFFFF"/>
+        </w:rPr>
+        <w:t xml:space="preserve">Arise, arise, O sons of </w:t>
+      </w:r>
+      <w:proofErr w:type="spellStart"/>
+      <w:r>
+        <w:rPr>
+          <w:rFonts w:ascii="Montserrat" w:hAnsi="Montserrat"/>
+          <w:color w:val="5E5B5B"/>
+          <w:sz w:val="27"/>
+          <w:szCs w:val="27"/>
+          <w:shd w:val="clear" w:color="auto" w:fill="FFFFFF"/>
+        </w:rPr>
+        <w:t>Ghanaland</w:t>
+      </w:r>
+      <w:proofErr w:type="spellEnd"/>
+      <w:r>
+        <w:rPr>
+          <w:rFonts w:ascii="Montserrat" w:hAnsi="Montserrat"/>
+          <w:color w:val="5E5B5B"/>
+          <w:sz w:val="27"/>
+          <w:szCs w:val="27"/>
+          <w:shd w:val="clear" w:color="auto" w:fill="FFFFFF"/>
+        </w:rPr>
+        <w:t>,</w:t>
+      </w:r>
+      <w:r>
+        <w:rPr>
+          <w:rFonts w:ascii="Montserrat" w:hAnsi="Montserrat"/>
+          <w:color w:val="5E5B5B"/>
+          <w:sz w:val="27"/>
+          <w:szCs w:val="27"/>
+        </w:rPr>
+        <w:br/>
+      </w:r>
+      <w:r>
+        <w:rPr>
+          <w:rFonts w:ascii="Montserrat" w:hAnsi="Montserrat"/>
+          <w:color w:val="5E5B5B"/>
+          <w:sz w:val="27"/>
+          <w:szCs w:val="27"/>
+          <w:shd w:val="clear" w:color="auto" w:fill="FFFFFF"/>
+        </w:rPr>
+        <w:t>And under God march on for evermore.</w:t>
+      </w:r>
+      <w:r>
+        <w:rPr>
+          <w:rFonts w:ascii="Montserrat" w:hAnsi="Montserrat"/>
+          <w:color w:val="5E5B5B"/>
+          <w:sz w:val="27"/>
+          <w:szCs w:val="27"/>
+        </w:rPr>
+        <w:br/>
+      </w:r>
+      <w:r>
+        <w:rPr>
+          <w:rFonts w:ascii="Montserrat" w:hAnsi="Montserrat"/>
+          <w:color w:val="5E5B5B"/>
+          <w:sz w:val="27"/>
+          <w:szCs w:val="27"/>
+        </w:rPr>
+        <w:br/>
+      </w:r>
+      <w:r>
+        <w:rPr>
+          <w:rFonts w:ascii="Montserrat" w:hAnsi="Montserrat"/>
+          <w:color w:val="5E5B5B"/>
+          <w:sz w:val="27"/>
+          <w:szCs w:val="27"/>
+          <w:shd w:val="clear" w:color="auto" w:fill="FFFFFF"/>
+        </w:rPr>
+        <w:t>Raise high the flag of Ghana</w:t>
+      </w:r>
+      <w:r>
+        <w:rPr>
+          <w:rFonts w:ascii="Montserrat" w:hAnsi="Montserrat"/>
+          <w:color w:val="5E5B5B"/>
+          <w:sz w:val="27"/>
+          <w:szCs w:val="27"/>
+        </w:rPr>
+        <w:br/>
+      </w:r>
+      <w:r>
+        <w:rPr>
+          <w:rFonts w:ascii="Montserrat" w:hAnsi="Montserrat"/>
+          <w:color w:val="5E5B5B"/>
+          <w:sz w:val="27"/>
+          <w:szCs w:val="27"/>
+          <w:shd w:val="clear" w:color="auto" w:fill="FFFFFF"/>
+        </w:rPr>
+        <w:t>And one with Africa advance;</w:t>
+      </w:r>
+      <w:r>
+        <w:rPr>
+          <w:rFonts w:ascii="Montserrat" w:hAnsi="Montserrat"/>
+          <w:color w:val="5E5B5B"/>
+          <w:sz w:val="27"/>
+          <w:szCs w:val="27"/>
+        </w:rPr>
+        <w:br/>
+      </w:r>
+      <w:r>
+        <w:rPr>
+          <w:rFonts w:ascii="Montserrat" w:hAnsi="Montserrat"/>
+          <w:color w:val="5E5B5B"/>
+          <w:sz w:val="27"/>
+          <w:szCs w:val="27"/>
+          <w:shd w:val="clear" w:color="auto" w:fill="FFFFFF"/>
+        </w:rPr>
+        <w:t xml:space="preserve">Black star of hope and </w:t>
+      </w:r>
+      <w:proofErr w:type="spellStart"/>
+      <w:r>
+        <w:rPr>
+          <w:rFonts w:ascii="Montserrat" w:hAnsi="Montserrat"/>
+          <w:color w:val="5E5B5B"/>
+          <w:sz w:val="27"/>
+          <w:szCs w:val="27"/>
+          <w:shd w:val="clear" w:color="auto" w:fill="FFFFFF"/>
+        </w:rPr>
+        <w:t>honour</w:t>
+      </w:r>
+      <w:proofErr w:type="spellEnd"/>
+      <w:r>
+        <w:rPr>
+          <w:rFonts w:ascii="Montserrat" w:hAnsi="Montserrat"/>
+          <w:color w:val="5E5B5B"/>
+          <w:sz w:val="27"/>
+          <w:szCs w:val="27"/>
+          <w:shd w:val="clear" w:color="auto" w:fill="FFFFFF"/>
+        </w:rPr>
+        <w:t>,</w:t>
+      </w:r>
+      <w:r>
+        <w:rPr>
+          <w:rFonts w:ascii="Montserrat" w:hAnsi="Montserrat"/>
+          <w:color w:val="5E5B5B"/>
+          <w:sz w:val="27"/>
+          <w:szCs w:val="27"/>
+        </w:rPr>
+        <w:br/>
+      </w:r>
+      <w:r>
+        <w:rPr>
+          <w:rFonts w:ascii="Montserrat" w:hAnsi="Montserrat"/>
+          <w:color w:val="5E5B5B"/>
+          <w:sz w:val="27"/>
+          <w:szCs w:val="27"/>
+          <w:shd w:val="clear" w:color="auto" w:fill="FFFFFF"/>
+        </w:rPr>
+        <w:t>To all who thirst for liberty;</w:t>
+      </w:r>
+      <w:r>
+        <w:rPr>
+          <w:rFonts w:ascii="Montserrat" w:hAnsi="Montserrat"/>
+          <w:color w:val="5E5B5B"/>
+          <w:sz w:val="27"/>
+          <w:szCs w:val="27"/>
+        </w:rPr>
+        <w:br/>
+      </w:r>
+      <w:r>
+        <w:rPr>
+          <w:rFonts w:ascii="Montserrat" w:hAnsi="Montserrat"/>
+          <w:color w:val="5E5B5B"/>
+          <w:sz w:val="27"/>
+          <w:szCs w:val="27"/>
+          <w:shd w:val="clear" w:color="auto" w:fill="FFFFFF"/>
+        </w:rPr>
+        <w:t>Where the banner of Ghana freely flies,</w:t>
+      </w:r>
+      <w:r>
+        <w:rPr>
+          <w:rFonts w:ascii="Montserrat" w:hAnsi="Montserrat"/>
+          <w:color w:val="5E5B5B"/>
+          <w:sz w:val="27"/>
+          <w:szCs w:val="27"/>
+        </w:rPr>
+        <w:br/>
+      </w:r>
+      <w:r>
+        <w:rPr>
+          <w:rFonts w:ascii="Montserrat" w:hAnsi="Montserrat"/>
+          <w:color w:val="5E5B5B"/>
+          <w:sz w:val="27"/>
+          <w:szCs w:val="27"/>
+          <w:shd w:val="clear" w:color="auto" w:fill="FFFFFF"/>
+        </w:rPr>
+        <w:t>May the way of freedom truly lie</w:t>
+      </w:r>
+      <w:r>
+        <w:rPr>
+          <w:rFonts w:ascii="Montserrat" w:hAnsi="Montserrat"/>
+          <w:color w:val="5E5B5B"/>
+          <w:sz w:val="27"/>
+          <w:szCs w:val="27"/>
+        </w:rPr>
+        <w:br/>
+      </w:r>
+      <w:r>
+        <w:rPr>
+          <w:rFonts w:ascii="Montserrat" w:hAnsi="Montserrat"/>
+          <w:color w:val="5E5B5B"/>
+          <w:sz w:val="27"/>
+          <w:szCs w:val="27"/>
+          <w:shd w:val="clear" w:color="auto" w:fill="FFFFFF"/>
+        </w:rPr>
+        <w:t xml:space="preserve">Arise, arise, O sons of </w:t>
+      </w:r>
+      <w:proofErr w:type="spellStart"/>
+      <w:r>
+        <w:rPr>
+          <w:rFonts w:ascii="Montserrat" w:hAnsi="Montserrat"/>
+          <w:color w:val="5E5B5B"/>
+          <w:sz w:val="27"/>
+          <w:szCs w:val="27"/>
+          <w:shd w:val="clear" w:color="auto" w:fill="FFFFFF"/>
+        </w:rPr>
+        <w:t>Ghanaland</w:t>
+      </w:r>
+      <w:proofErr w:type="spellEnd"/>
+      <w:r>
+        <w:rPr>
+          <w:rFonts w:ascii="Montserrat" w:hAnsi="Montserrat"/>
+          <w:color w:val="5E5B5B"/>
+          <w:sz w:val="27"/>
+          <w:szCs w:val="27"/>
+          <w:shd w:val="clear" w:color="auto" w:fill="FFFFFF"/>
+        </w:rPr>
+        <w:t>,</w:t>
+      </w:r>
+      <w:r>
+        <w:rPr>
+          <w:rFonts w:ascii="Montserrat" w:hAnsi="Montserrat"/>
+          <w:color w:val="5E5B5B"/>
+          <w:sz w:val="27"/>
+          <w:szCs w:val="27"/>
+        </w:rPr>
+        <w:br/>
+      </w:r>
+      <w:r>
+        <w:rPr>
+          <w:rFonts w:ascii="Montserrat" w:hAnsi="Montserrat"/>
+          <w:color w:val="5E5B5B"/>
+          <w:sz w:val="27"/>
+          <w:szCs w:val="27"/>
+          <w:shd w:val="clear" w:color="auto" w:fill="FFFFFF"/>
+        </w:rPr>
+        <w:t>And under God march on for evermore.</w:t>
       </w:r>
     </w:p>
     <w:sectPr>

</xml_diff>